<commit_message>
Added GITIGNORE For Ignoring the Node Modules Directory and Edited The Code Challenge Criteria
</commit_message>
<xml_diff>
--- a/8WOC 2018 Backend Coding Challenge.docx
+++ b/8WOC 2018 Backend Coding Challenge.docx
@@ -29,8 +29,6 @@
       <w:r>
         <w:t xml:space="preserve">: </w:t>
       </w:r>
-      <w:bookmarkStart w:id="0" w:name="_GoBack"/>
-      <w:bookmarkEnd w:id="0"/>
       <w:r>
         <w:t xml:space="preserve">A Front-End Developer at Wycliffe Associates developed the front-end for a web application. This application prompts the user to </w:t>
       </w:r>
@@ -63,7 +61,155 @@
         <w:t xml:space="preserve"> Clone the GitHub repository found at the URL above, and create an API which provides endpoints for the application</w:t>
       </w:r>
       <w:r>
-        <w:t xml:space="preserve"> so that we can develop a fully-functioning Bible passage querying web app. Feel free to use any programming language you want to develop this API. This project will require setting up a database to query from that matches the information the user must provide to the UI.  </w:t>
+        <w:t xml:space="preserve"> so that we can develop a fully-functioning Bible passage querying web app. Feel free to use any programming language you want to develop this API. This project will require setting up a database to query from that matches the information th</w:t>
+      </w:r>
+      <w:r>
+        <w:t>e user must provide to the UI. Any query to your database should return a JSON object of the following format:</w:t>
+      </w:r>
+    </w:p>
+    <w:p>
+      <w:pPr>
+        <w:ind w:left="2160"/>
+        <w:rPr>
+          <w:rFonts w:ascii="Courier New" w:hAnsi="Courier New" w:cs="Courier New"/>
+          <w:sz w:val="20"/>
+          <w:szCs w:val="20"/>
+        </w:rPr>
+      </w:pPr>
+      <w:r>
+        <w:tab/>
+      </w:r>
+      <w:r>
+        <w:rPr>
+          <w:rFonts w:ascii="Courier New" w:hAnsi="Courier New" w:cs="Courier New"/>
+          <w:sz w:val="20"/>
+          <w:szCs w:val="20"/>
+        </w:rPr>
+        <w:t>{</w:t>
+      </w:r>
+    </w:p>
+    <w:p>
+      <w:pPr>
+        <w:ind w:left="2880" w:firstLine="240"/>
+        <w:rPr>
+          <w:rFonts w:ascii="Courier New" w:hAnsi="Courier New" w:cs="Courier New"/>
+          <w:sz w:val="20"/>
+          <w:szCs w:val="20"/>
+        </w:rPr>
+      </w:pPr>
+      <w:r>
+        <w:rPr>
+          <w:rFonts w:ascii="Courier New" w:hAnsi="Courier New" w:cs="Courier New"/>
+          <w:sz w:val="20"/>
+          <w:szCs w:val="20"/>
+        </w:rPr>
+        <w:t xml:space="preserve">  </w:t>
+      </w:r>
+      <w:r>
+        <w:rPr>
+          <w:rFonts w:ascii="Courier New" w:hAnsi="Courier New" w:cs="Courier New"/>
+          <w:sz w:val="20"/>
+          <w:szCs w:val="20"/>
+        </w:rPr>
+        <w:t>“book” : “John”,</w:t>
+      </w:r>
+    </w:p>
+    <w:p>
+      <w:pPr>
+        <w:ind w:left="2880" w:firstLine="240"/>
+        <w:rPr>
+          <w:rFonts w:ascii="Courier New" w:hAnsi="Courier New" w:cs="Courier New"/>
+          <w:sz w:val="20"/>
+          <w:szCs w:val="20"/>
+        </w:rPr>
+      </w:pPr>
+      <w:r>
+        <w:rPr>
+          <w:rFonts w:ascii="Courier New" w:hAnsi="Courier New" w:cs="Courier New"/>
+          <w:sz w:val="20"/>
+          <w:szCs w:val="20"/>
+        </w:rPr>
+        <w:t xml:space="preserve">  </w:t>
+      </w:r>
+      <w:r>
+        <w:rPr>
+          <w:rFonts w:ascii="Courier New" w:hAnsi="Courier New" w:cs="Courier New"/>
+          <w:sz w:val="20"/>
+          <w:szCs w:val="20"/>
+        </w:rPr>
+        <w:t>“chapter_num” : “3”,</w:t>
+      </w:r>
+    </w:p>
+    <w:p>
+      <w:pPr>
+        <w:ind w:left="2880" w:firstLine="240"/>
+        <w:rPr>
+          <w:rFonts w:ascii="Courier New" w:hAnsi="Courier New" w:cs="Courier New"/>
+          <w:sz w:val="20"/>
+          <w:szCs w:val="20"/>
+        </w:rPr>
+      </w:pPr>
+      <w:r>
+        <w:rPr>
+          <w:rFonts w:ascii="Courier New" w:hAnsi="Courier New" w:cs="Courier New"/>
+          <w:sz w:val="20"/>
+          <w:szCs w:val="20"/>
+        </w:rPr>
+        <w:t xml:space="preserve">  </w:t>
+      </w:r>
+      <w:r>
+        <w:rPr>
+          <w:rFonts w:ascii="Courier New" w:hAnsi="Courier New" w:cs="Courier New"/>
+          <w:sz w:val="20"/>
+          <w:szCs w:val="20"/>
+        </w:rPr>
+        <w:t>“verse_num” : “16”,</w:t>
+      </w:r>
+    </w:p>
+    <w:p>
+      <w:pPr>
+        <w:ind w:left="2880" w:firstLine="240"/>
+        <w:rPr>
+          <w:rFonts w:ascii="Courier New" w:hAnsi="Courier New" w:cs="Courier New"/>
+          <w:sz w:val="20"/>
+          <w:szCs w:val="20"/>
+        </w:rPr>
+      </w:pPr>
+      <w:r>
+        <w:rPr>
+          <w:rFonts w:ascii="Courier New" w:hAnsi="Courier New" w:cs="Courier New"/>
+          <w:sz w:val="20"/>
+          <w:szCs w:val="20"/>
+        </w:rPr>
+        <w:t xml:space="preserve">  </w:t>
+      </w:r>
+      <w:r>
+        <w:rPr>
+          <w:rFonts w:ascii="Courier New" w:hAnsi="Courier New" w:cs="Courier New"/>
+          <w:sz w:val="20"/>
+          <w:szCs w:val="20"/>
+        </w:rPr>
+        <w:t>“verse” : “hello”</w:t>
+      </w:r>
+      <w:bookmarkStart w:id="0" w:name="_GoBack"/>
+      <w:bookmarkEnd w:id="0"/>
+    </w:p>
+    <w:p>
+      <w:pPr>
+        <w:ind w:left="2160"/>
+        <w:rPr>
+          <w:rFonts w:ascii="Courier New" w:hAnsi="Courier New" w:cs="Courier New"/>
+          <w:sz w:val="20"/>
+          <w:szCs w:val="20"/>
+        </w:rPr>
+      </w:pPr>
+      <w:r>
+        <w:rPr>
+          <w:rFonts w:ascii="Courier New" w:hAnsi="Courier New" w:cs="Courier New"/>
+          <w:sz w:val="20"/>
+          <w:szCs w:val="20"/>
+        </w:rPr>
+        <w:t xml:space="preserve">       }</w:t>
       </w:r>
     </w:p>
     <w:p>
@@ -79,7 +225,7 @@
         </w:r>
       </w:hyperlink>
       <w:r>
-        <w:t xml:space="preserve">. Feel free to make any necessary changes to the front-end code to improve the configurations or UI, but do not push them back up to the repository you cloned from. Use the user stories below to get a better understanding of what features we are asking you to code: </w:t>
+        <w:t xml:space="preserve">. Feel free to make any necessary changes to the front-end code to improve the configurations or UI. Use the user stories below to get a better understanding of what features we are asking you to code: </w:t>
       </w:r>
     </w:p>
     <w:p>
@@ -87,16 +233,13 @@
         <w:rPr>
           <w:b/>
         </w:rPr>
-        <w:t>User Stories:</w:t>
-      </w:r>
-      <w:r>
-        <w:t xml:space="preserve"> Two use</w:t>
-      </w:r>
-      <w:r>
-        <w:t>r stories</w:t>
-      </w:r>
-      <w:r>
-        <w:t xml:space="preserve"> (continuing with the Wycliffe focused example)</w:t>
+        <w:t>User Story</w:t>
+      </w:r>
+      <w:r>
+        <w:rPr>
+          <w:b/>
+        </w:rPr>
+        <w:t>:</w:t>
       </w:r>
     </w:p>
     <w:p>
@@ -113,21 +256,6 @@
     </w:p>
     <w:p>
       <w:pPr>
-        <w:pStyle w:val="ListParagraph"/>
-        <w:numPr>
-          <w:ilvl w:val="0"/>
-          <w:numId w:val="3"/>
-        </w:numPr>
-      </w:pPr>
-      <w:r>
-        <w:t xml:space="preserve">As a user, I want to add new verses to the app so I can recall more </w:t>
-      </w:r>
-      <w:r>
-        <w:t>Bible verses.</w:t>
-      </w:r>
-    </w:p>
-    <w:p>
-      <w:pPr>
         <w:rPr>
           <w:b/>
         </w:rPr>
@@ -168,16 +296,19 @@
         </w:numPr>
       </w:pPr>
       <w:r>
-        <w:t>Fork</w:t>
-      </w:r>
-      <w:r>
-        <w:t xml:space="preserve"> </w:t>
-      </w:r>
-      <w:r>
-        <w:t>our GitHub repository and push your final project up to it, then send us a link to your</w:t>
-      </w:r>
-      <w:r>
-        <w:t xml:space="preserve"> repository</w:t>
+        <w:t>Create a GitHub repository of</w:t>
+      </w:r>
+      <w:r>
+        <w:t xml:space="preserve"> your final project </w:t>
+      </w:r>
+      <w:r>
+        <w:t>and</w:t>
+      </w:r>
+      <w:r>
+        <w:t xml:space="preserve"> send us a link to </w:t>
+      </w:r>
+      <w:r>
+        <w:t>it</w:t>
       </w:r>
       <w:r>
         <w:t xml:space="preserve"> as a submission</w:t>
@@ -228,6 +359,19 @@
         </w:numPr>
       </w:pPr>
       <w:r>
+        <w:t>Include functionality to add new verses using the front end.</w:t>
+      </w:r>
+    </w:p>
+    <w:p>
+      <w:pPr>
+        <w:pStyle w:val="ListParagraph"/>
+        <w:numPr>
+          <w:ilvl w:val="0"/>
+          <w:numId w:val="1"/>
+        </w:numPr>
+      </w:pPr>
+      <w:r>
+        <w:lastRenderedPageBreak/>
         <w:t>Attempt to enhance the UI of the web app</w:t>
       </w:r>
       <w:r>

</xml_diff>